<commit_message>
update Homework B phrasing
</commit_message>
<xml_diff>
--- a/STAT0118_Syllabus_S2024.docx
+++ b/STAT0118_Syllabus_S2024.docx
@@ -487,7 +487,57 @@
           <w:szCs w:val="26"/>
           <w:shd w:val="clear" w:color="auto" w:fill="FFFFFF"/>
         </w:rPr>
-        <w:t>Tuesday 2:15 - 3:30pm</w:t>
+        <w:t>Tuesday 3:30</w:t>
+      </w:r>
+      <w:r>
+        <w:rPr>
+          <w:rFonts w:ascii="Lato" w:hAnsi="Lato"/>
+          <w:color w:val="000000"/>
+          <w:sz w:val="26"/>
+          <w:szCs w:val="26"/>
+          <w:shd w:val="clear" w:color="auto" w:fill="FFFFFF"/>
+        </w:rPr>
+        <w:t xml:space="preserve"> </w:t>
+      </w:r>
+      <w:r>
+        <w:rPr>
+          <w:rFonts w:ascii="Lato" w:hAnsi="Lato"/>
+          <w:color w:val="000000"/>
+          <w:sz w:val="26"/>
+          <w:szCs w:val="26"/>
+          <w:shd w:val="clear" w:color="auto" w:fill="FFFFFF"/>
+        </w:rPr>
+        <w:t>-</w:t>
+      </w:r>
+      <w:r>
+        <w:rPr>
+          <w:rFonts w:ascii="Lato" w:hAnsi="Lato"/>
+          <w:color w:val="000000"/>
+          <w:sz w:val="26"/>
+          <w:szCs w:val="26"/>
+          <w:shd w:val="clear" w:color="auto" w:fill="FFFFFF"/>
+        </w:rPr>
+        <w:t xml:space="preserve"> </w:t>
+      </w:r>
+      <w:r>
+        <w:rPr>
+          <w:rFonts w:ascii="Lato" w:hAnsi="Lato"/>
+          <w:color w:val="000000"/>
+          <w:sz w:val="26"/>
+          <w:szCs w:val="26"/>
+          <w:shd w:val="clear" w:color="auto" w:fill="FFFFFF"/>
+        </w:rPr>
+        <w:t>4:45</w:t>
+      </w:r>
+      <w:r>
+        <w:rPr>
+          <w:rFonts w:ascii="Lato" w:hAnsi="Lato"/>
+          <w:color w:val="000000"/>
+          <w:sz w:val="26"/>
+          <w:szCs w:val="26"/>
+          <w:shd w:val="clear" w:color="auto" w:fill="FFFFFF"/>
+        </w:rPr>
+        <w:t>pm</w:t>
       </w:r>
       <w:r>
         <w:rPr>
@@ -605,7 +655,7 @@
           <w:sz w:val="26"/>
           <w:szCs w:val="26"/>
         </w:rPr>
-        <w:t>TBD</w:t>
+        <w:t>Mondays, Wednesdays 7-9pm in WNS 216</w:t>
       </w:r>
     </w:p>
     <w:p>
@@ -1195,7 +1245,31 @@
           <w:szCs w:val="26"/>
           <w:shd w:val="clear" w:color="auto" w:fill="FFFFFF"/>
         </w:rPr>
-        <w:t xml:space="preserve"> computational tools, in particular the R statistical software language. We will focus on analyzing real, messy, and large data sets, requiring the use of advanced data manipulation/wrangling and data visualization packages. </w:t>
+        <w:t xml:space="preserve"> computational tools, </w:t>
+      </w:r>
+      <w:proofErr w:type="gramStart"/>
+      <w:r>
+        <w:rPr>
+          <w:rFonts w:ascii="Lato" w:eastAsia="Times New Roman" w:hAnsi="Lato" w:cs="Times New Roman"/>
+          <w:iCs w:val="0"/>
+          <w:color w:val="221100"/>
+          <w:sz w:val="26"/>
+          <w:szCs w:val="26"/>
+          <w:shd w:val="clear" w:color="auto" w:fill="FFFFFF"/>
+        </w:rPr>
+        <w:t>in particular</w:t>
+      </w:r>
+      <w:proofErr w:type="gramEnd"/>
+      <w:r>
+        <w:rPr>
+          <w:rFonts w:ascii="Lato" w:eastAsia="Times New Roman" w:hAnsi="Lato" w:cs="Times New Roman"/>
+          <w:iCs w:val="0"/>
+          <w:color w:val="221100"/>
+          <w:sz w:val="26"/>
+          <w:szCs w:val="26"/>
+          <w:shd w:val="clear" w:color="auto" w:fill="FFFFFF"/>
+        </w:rPr>
+        <w:t xml:space="preserve"> the R statistical software language. We will focus on analyzing real, messy, and large data sets, requiring the use of advanced data manipulation/wrangling and data visualization packages. </w:t>
       </w:r>
     </w:p>
     <w:p>
@@ -2959,8 +3033,19 @@
           <w:sz w:val="26"/>
           <w:szCs w:val="26"/>
         </w:rPr>
-        <w:t>Write up your own solutions to assignments independently and in your own words</w:t>
-      </w:r>
+        <w:t xml:space="preserve">Write up your own solutions to assignments independently and in your own </w:t>
+      </w:r>
+      <w:proofErr w:type="gramStart"/>
+      <w:r>
+        <w:rPr>
+          <w:rFonts w:ascii="Lato" w:hAnsi="Lato" w:cs="CMU Serif Roman"/>
+          <w:color w:val="000000" w:themeColor="text1"/>
+          <w:sz w:val="26"/>
+          <w:szCs w:val="26"/>
+        </w:rPr>
+        <w:t>words</w:t>
+      </w:r>
+      <w:proofErr w:type="gramEnd"/>
     </w:p>
     <w:p>
       <w:pPr>
@@ -3418,8 +3503,19 @@
           <w:sz w:val="26"/>
           <w:szCs w:val="26"/>
         </w:rPr>
-        <w:t>Peter Ploegman</w:t>
-      </w:r>
+        <w:t xml:space="preserve">Peter </w:t>
+      </w:r>
+      <w:proofErr w:type="spellStart"/>
+      <w:r>
+        <w:rPr>
+          <w:rFonts w:ascii="Lato" w:hAnsi="Lato" w:cs="CMU Serif Roman"/>
+          <w:color w:val="000000" w:themeColor="text1"/>
+          <w:sz w:val="26"/>
+          <w:szCs w:val="26"/>
+        </w:rPr>
+        <w:t>Ploegman</w:t>
+      </w:r>
+      <w:proofErr w:type="spellEnd"/>
       <w:r>
         <w:rPr>
           <w:rFonts w:ascii="Lato" w:hAnsi="Lato" w:cs="CMU Serif Roman"/>

</xml_diff>